<commit_message>
Doc updated. Backend upgraded: first addition to transactions and products bug undefined row fixed, cursor connection to db integrated in node object
</commit_message>
<xml_diff>
--- a/docs/Diseño de Rubentario - Gestor de Inventario.docx
+++ b/docs/Diseño de Rubentario - Gestor de Inventario.docx
@@ -52,6 +52,10 @@
     <w:p>
       <w:pPr>
         <w:pStyle w:val="Heading1"/>
+        <w:numPr>
+          <w:ilvl w:val="0"/>
+          <w:numId w:val="1"/>
+        </w:numPr>
         <w:bidi w:val="0"/>
         <w:ind w:hanging="0" w:start="0"/>
         <w:jc w:val="start"/>
@@ -110,7 +114,8 @@
       </w:pPr>
       <w:r>
         <w:rPr>
-          <w:rFonts w:ascii="P052" w:hAnsi="P052"/>
+          <w:b w:val="false"/>
+          <w:bCs w:val="false"/>
         </w:rPr>
       </w:r>
     </w:p>
@@ -160,62 +165,15 @@
           <w:b w:val="false"/>
           <w:bCs w:val="false"/>
         </w:rPr>
-        <w:t xml:space="preserve"> Con ella manejamos el envío de eventos críticos para garanzitar la persistencia de mensajes entre los almacenes. Los mensajes de gran importancia (actualizaciones, alertas) se entregan aun si un nodo no está disponible en el momento en el que se envía la notificación. Esto se da por la naturaleza asíncrona que permite que cada nodo procese eventos independientemente y no bloquee a otros nodos durante la recepción de los eventos.</w:t>
-      </w:r>
-    </w:p>
-    <w:p>
-      <w:pPr>
-        <w:pStyle w:val="Normal"/>
-        <w:numPr>
-          <w:ilvl w:val="0"/>
-          <w:numId w:val="2"/>
-        </w:numPr>
-        <w:bidi w:val="0"/>
-        <w:jc w:val="both"/>
-        <w:rPr>
-          <w:rFonts w:ascii="P052" w:hAnsi="P052"/>
-          <w:u w:val="single"/>
-        </w:rPr>
-      </w:pPr>
-      <w:r>
-        <w:rPr>
-          <w:rFonts w:ascii="P052" w:hAnsi="P052"/>
-          <w:b w:val="false"/>
-          <w:bCs w:val="false"/>
-          <w:u w:val="single"/>
-        </w:rPr>
-        <w:t>gRPC.</w:t>
-      </w:r>
-      <w:r>
-        <w:rPr>
-          <w:rFonts w:ascii="P052" w:hAnsi="P052"/>
-          <w:b w:val="false"/>
-          <w:bCs w:val="false"/>
-          <w:u w:val="none"/>
-        </w:rPr>
-        <w:t xml:space="preserve"> Con las llamadas remotas de procedimiento (RPC) se permite que los nodos puedan realizar consultas rápidas entre sí. Se ha elegido usar este </w:t>
-      </w:r>
-      <w:r>
-        <w:rPr>
-          <w:rFonts w:ascii="P052" w:hAnsi="P052"/>
-          <w:b w:val="false"/>
-          <w:bCs w:val="false"/>
-          <w:i/>
-          <w:iCs/>
-          <w:u w:val="none"/>
-        </w:rPr>
-        <w:t>middleware</w:t>
-      </w:r>
-      <w:r>
-        <w:rPr>
-          <w:rFonts w:ascii="P052" w:hAnsi="P052"/>
-          <w:b w:val="false"/>
-          <w:bCs w:val="false"/>
-          <w:i w:val="false"/>
-          <w:iCs w:val="false"/>
-          <w:u w:val="none"/>
-        </w:rPr>
-        <w:t xml:space="preserve"> porque a diferencia de RabbitMQ, este permite realizar consultas directas de manera más eficiente para obtener respuestas en tiempo real, como para la consulta de inventarios.</w:t>
+        <w:t xml:space="preserve"> Con ella manejamos el envío de eventos/</w:t>
+      </w:r>
+      <w:r>
+        <w:rPr>
+          <w:rFonts w:ascii="P052" w:hAnsi="P052"/>
+          <w:b w:val="false"/>
+          <w:bCs w:val="false"/>
+        </w:rPr>
+        <w:t>peticiones entre nodos. Los mensajes son enviados a colas de almacenamiento de mensajes donde los nodos receptores procesan las peticiones, permitiendo al usuario manejar la solicitud de manera directa y manual.</w:t>
       </w:r>
     </w:p>
     <w:p>
@@ -283,9 +241,58 @@
       </w:pPr>
       <w:r>
         <w:rPr>
+          <w:b w:val="false"/>
+          <w:bCs w:val="false"/>
+          <w:i w:val="false"/>
+          <w:iCs w:val="false"/>
+          <w:u w:val="none"/>
+        </w:rPr>
+      </w:r>
+    </w:p>
+    <w:p>
+      <w:pPr>
+        <w:pStyle w:val="Normal"/>
+        <w:bidi w:val="0"/>
+        <w:jc w:val="both"/>
+        <w:rPr>
           <w:rFonts w:ascii="P052" w:hAnsi="P052"/>
           <w:u w:val="single"/>
         </w:rPr>
+      </w:pPr>
+      <w:r>
+        <w:rPr>
+          <w:rFonts w:ascii="P052" w:hAnsi="P052"/>
+          <w:b w:val="false"/>
+          <w:bCs w:val="false"/>
+          <w:i w:val="false"/>
+          <w:iCs w:val="false"/>
+          <w:u w:val="none"/>
+        </w:rPr>
+        <w:t>Los nodos que actualizan su inventario con compras o ventas requieren dar de alta los productos que vayan a utilizar. Del inventario podrán utilizar sus existencias para vender a otros clientes, o registrar transferencias a otros nodos/almacenes que les soliciten transferencias de productos. También pueden rechazar las transferencias. Ambas acciones tienen su respectivo reporte en el nodo solicitante para que tenga consciencia de cuáles solicitudes han concluido satisfactoriamente o no.</w:t>
+      </w:r>
+    </w:p>
+    <w:p>
+      <w:pPr>
+        <w:pStyle w:val="Normal"/>
+        <w:bidi w:val="0"/>
+        <w:jc w:val="both"/>
+        <w:rPr>
+          <w:b w:val="false"/>
+          <w:bCs w:val="false"/>
+          <w:i w:val="false"/>
+          <w:i w:val="false"/>
+          <w:iCs w:val="false"/>
+          <w:u w:val="none"/>
+        </w:rPr>
+      </w:pPr>
+      <w:r>
+        <w:rPr>
+          <w:b w:val="false"/>
+          <w:bCs w:val="false"/>
+          <w:i w:val="false"/>
+          <w:iCs w:val="false"/>
+          <w:u w:val="none"/>
+        </w:rPr>
       </w:r>
     </w:p>
     <w:p>
@@ -307,28 +314,29 @@
           <w:iCs w:val="false"/>
           <w:u w:val="none"/>
         </w:rPr>
-        <w:t>Cuando un nodo actualiza su inventario se ha determinado notificar mediantes mensajes a través de RabbitMQ. En el caso base se ha planteado implementar esta funcionalidad únicamente para aquellos nodos que tengan almacenes pendientes de artículos de su inventario que quieren recibir. Cada nodo puede tener en su lista de nodos pendientes una serie de almacenes que en su momento solicitaron una transferencia, pero no se llevó a cabo. En el momento en el que el almacén está listo para poder realizar la transferencia, notifica a aquellos que estaban pendientes. Estos pueden aceptar la transferencia o no, incluso pueden desuscribirse de la lista de notificaciones del almacén si ya no necesitan dicha transferencia.</w:t>
-      </w:r>
-    </w:p>
-    <w:p>
-      <w:pPr>
-        <w:pStyle w:val="Normal"/>
-        <w:bidi w:val="0"/>
-        <w:jc w:val="both"/>
-        <w:rPr>
-          <w:b w:val="false"/>
-          <w:bCs w:val="false"/>
-          <w:i w:val="false"/>
-          <w:i w:val="false"/>
-          <w:iCs w:val="false"/>
-          <w:u w:val="none"/>
-        </w:rPr>
-      </w:pPr>
-      <w:r>
-        <w:rPr>
-          <w:rFonts w:ascii="P052" w:hAnsi="P052"/>
+        <w:t>La sincronización de inventarios se lleva a cabo por el encolamiento de peticiones. Cuando se resuelve una petición se lleva a cabo otra en el nodo. Esto permite de una forma sencilla y eficaz tolerar peticiones simultáneas, dándole a cada una de las solicitudes una respuesta según las capacidades del nodo y su situación momentánea.</w:t>
+      </w:r>
+      <w:r>
+        <w:rPr>
+          <w:rFonts w:ascii="P052" w:hAnsi="P052"/>
+          <w:b w:val="false"/>
+          <w:bCs w:val="false"/>
+          <w:i w:val="false"/>
+          <w:iCs w:val="false"/>
           <w:u w:val="single"/>
         </w:rPr>
+        <w:t xml:space="preserve"> </w:t>
+      </w:r>
+      <w:r>
+        <w:rPr>
+          <w:rFonts w:ascii="P052" w:hAnsi="P052"/>
+          <w:b w:val="false"/>
+          <w:bCs w:val="false"/>
+          <w:i w:val="false"/>
+          <w:iCs w:val="false"/>
+          <w:u w:val="none"/>
+        </w:rPr>
+        <w:t>Se resuelve con el uso de un hilo que actua en modo escucha en la cola dada de alta como para “consumo de peticiones”. Como indicamos anteriormente, de esta lista se procesan los mensajes y se muestran en el UI del usuario dentro de su sesión para que pueda actuar sobre esta.</w:t>
       </w:r>
     </w:p>
     <w:p>
@@ -342,15 +350,7 @@
         </w:rPr>
       </w:pPr>
       <w:r>
-        <w:rPr>
-          <w:rFonts w:ascii="P052" w:hAnsi="P052"/>
-          <w:b w:val="false"/>
-          <w:bCs w:val="false"/>
-          <w:i w:val="false"/>
-          <w:iCs w:val="false"/>
-          <w:u w:val="none"/>
-        </w:rPr>
-        <w:t>La sincronización de inventarios se lleva a cabo por el encolamiento de peticiones. Cuando se resuelve una petición se lleva a cabo otra en el nodo. Esto permite de una forma sencilla y eficaz tolerar peticiones simultáneas, dándole a cada una de las solicitudes una respuesta según las capacidades del nodo y su situación momentánea.</w:t>
+        <w:rPr/>
       </w:r>
     </w:p>
     <w:p>
@@ -372,72 +372,81 @@
           <w:iCs w:val="false"/>
           <w:u w:val="none"/>
         </w:rPr>
-        <w:t xml:space="preserve">Si un nodo necesitara obtener información sobre el inventario de otro nodo, se puede sealizar una consulta directa haciendo uso del </w:t>
-      </w:r>
-      <w:r>
-        <w:rPr>
-          <w:rFonts w:ascii="P052" w:hAnsi="P052"/>
-          <w:b w:val="false"/>
-          <w:bCs w:val="false"/>
-          <w:i/>
-          <w:iCs/>
-          <w:u w:val="none"/>
-        </w:rPr>
-        <w:t xml:space="preserve">middleware </w:t>
-      </w:r>
-      <w:r>
-        <w:rPr>
-          <w:rFonts w:ascii="P052" w:hAnsi="P052"/>
-          <w:b w:val="false"/>
-          <w:bCs w:val="false"/>
-          <w:i w:val="false"/>
-          <w:iCs w:val="false"/>
-          <w:u w:val="none"/>
-        </w:rPr>
-        <w:t xml:space="preserve">gRPC. </w:t>
-      </w:r>
-    </w:p>
-    <w:p>
-      <w:pPr>
-        <w:pStyle w:val="Normal"/>
-        <w:bidi w:val="0"/>
-        <w:jc w:val="both"/>
-        <w:rPr>
-          <w:b w:val="false"/>
-          <w:bCs w:val="false"/>
-          <w:i w:val="false"/>
-          <w:i w:val="false"/>
-          <w:iCs w:val="false"/>
-          <w:u w:val="none"/>
-        </w:rPr>
-      </w:pPr>
-      <w:r>
+        <w:t xml:space="preserve">El requerimiento de alertas por necesidad de reponer si un producto alcanza un nivel mínimo se realiza a través de RabbitMQ para notificar a otros nodos sobre la necesidad de reposición de stock. </w:t>
+      </w:r>
+      <w:r>
+        <w:rPr>
+          <w:rFonts w:ascii="P052" w:hAnsi="P052"/>
+          <w:b w:val="false"/>
+          <w:bCs w:val="false"/>
+          <w:i w:val="false"/>
+          <w:iCs w:val="false"/>
+          <w:position w:val="0"/>
+          <w:sz w:val="24"/>
+          <w:u w:val="none"/>
+          <w:vertAlign w:val="baseline"/>
+        </w:rPr>
+        <w:t>Para que el control del nodo sea total por parte del us</w:t>
+      </w:r>
+      <w:r>
+        <w:rPr>
+          <w:rFonts w:ascii="P052" w:hAnsi="P052"/>
+          <w:b w:val="false"/>
+          <w:bCs w:val="false"/>
+          <w:i w:val="false"/>
+          <w:iCs w:val="false"/>
+          <w:position w:val="0"/>
+          <w:sz w:val="24"/>
+          <w:u w:val="none"/>
+          <w:vertAlign w:val="baseline"/>
+        </w:rPr>
+        <w:t>uario dueño del almacén, se le notificará a éste para que decida a qué nodos solicitarles los productos con existencias mínimas.</w:t>
+      </w:r>
+    </w:p>
+    <w:p>
+      <w:pPr>
+        <w:pStyle w:val="Normal"/>
+        <w:bidi w:val="0"/>
+        <w:jc w:val="both"/>
+        <w:rPr>
+          <w:b w:val="false"/>
+          <w:bCs w:val="false"/>
+          <w:i w:val="false"/>
+          <w:i w:val="false"/>
+          <w:iCs w:val="false"/>
+          <w:u w:val="none"/>
+        </w:rPr>
+      </w:pPr>
+      <w:r>
+        <w:rPr>
+          <w:b w:val="false"/>
+          <w:bCs w:val="false"/>
+          <w:i w:val="false"/>
+          <w:iCs w:val="false"/>
+          <w:u w:val="none"/>
+        </w:rPr>
+      </w:r>
+    </w:p>
+    <w:p>
+      <w:pPr>
+        <w:pStyle w:val="Normal"/>
+        <w:bidi w:val="0"/>
+        <w:jc w:val="both"/>
         <w:rPr>
           <w:rFonts w:ascii="P052" w:hAnsi="P052"/>
           <w:u w:val="single"/>
         </w:rPr>
-      </w:r>
-    </w:p>
-    <w:p>
-      <w:pPr>
-        <w:pStyle w:val="Normal"/>
-        <w:bidi w:val="0"/>
-        <w:jc w:val="both"/>
-        <w:rPr>
-          <w:rFonts w:ascii="P052" w:hAnsi="P052"/>
-          <w:u w:val="single"/>
-        </w:rPr>
-      </w:pPr>
-      <w:r>
-        <w:rPr>
-          <w:rFonts w:ascii="P052" w:hAnsi="P052"/>
-          <w:b w:val="false"/>
-          <w:bCs w:val="false"/>
-          <w:i w:val="false"/>
-          <w:iCs w:val="false"/>
-          <w:u w:val="none"/>
-        </w:rPr>
-        <w:t xml:space="preserve">El requerimiento de alertas por necesidad de reponer si un producto alcanza un nivel mínimo se realiza a través de RabbitMQ para notificar a otros nodos sobre la necesidad de reposición de stock. Esta alerta debe de ser </w:t>
+      </w:pPr>
+      <w:r>
+        <w:rPr>
+          <w:rFonts w:ascii="P052" w:hAnsi="P052"/>
+          <w:b w:val="false"/>
+          <w:bCs w:val="false"/>
+          <w:i w:val="false"/>
+          <w:iCs w:val="false"/>
+          <w:u w:val="none"/>
+        </w:rPr>
+        <w:t xml:space="preserve">Como se ha expresado antes, se utilizará RabbitMQ para almacenar mensajes en cola, garantizando que en caso de que falle un nodo, los mensajes pendientes se entreguen una vez el nodo se recupere, y así se asegure la </w:t>
       </w:r>
       <w:r>
         <w:rPr>
@@ -448,50 +457,43 @@
           <w:iCs w:val="false"/>
           <w:u w:val="none"/>
         </w:rPr>
-        <w:t xml:space="preserve">automática </w:t>
-      </w:r>
-      <w:r>
-        <w:rPr>
-          <w:rFonts w:ascii="P052" w:hAnsi="P052"/>
-          <w:b w:val="false"/>
-          <w:bCs w:val="false"/>
-          <w:i w:val="false"/>
-          <w:iCs w:val="false"/>
-          <w:u w:val="none"/>
-        </w:rPr>
-        <w:t xml:space="preserve">para así evitar fallas en la logística del nodo. </w:t>
-      </w:r>
-      <w:r>
-        <w:rPr>
-          <w:rFonts w:ascii="P052" w:hAnsi="P052"/>
-          <w:b/>
-          <w:bCs/>
-          <w:i w:val="false"/>
-          <w:iCs w:val="false"/>
-          <w:u w:val="none"/>
-        </w:rPr>
-        <w:t>Se podrá modificar en el futuro si quiere que sea una simple notificación en el nodo afectado para que la realización de la reposición sea manual.</w:t>
-      </w:r>
-    </w:p>
-    <w:p>
-      <w:pPr>
-        <w:pStyle w:val="Normal"/>
-        <w:bidi w:val="0"/>
-        <w:jc w:val="both"/>
-        <w:rPr>
-          <w:b w:val="false"/>
-          <w:bCs w:val="false"/>
-          <w:i w:val="false"/>
-          <w:i w:val="false"/>
-          <w:iCs w:val="false"/>
-          <w:u w:val="none"/>
-        </w:rPr>
-      </w:pPr>
-      <w:r>
+        <w:t>persistencia de datos.</w:t>
+      </w:r>
+      <w:r>
+        <w:rPr>
+          <w:rFonts w:ascii="P052" w:hAnsi="P052"/>
+          <w:b w:val="false"/>
+          <w:bCs w:val="false"/>
+          <w:i w:val="false"/>
+          <w:iCs w:val="false"/>
+          <w:u w:val="none"/>
+        </w:rPr>
+        <w:t xml:space="preserve"> </w:t>
+      </w:r>
+      <w:r>
+        <w:rPr>
+          <w:rFonts w:ascii="P052" w:hAnsi="P052"/>
+          <w:b w:val="false"/>
+          <w:bCs w:val="false"/>
+          <w:i w:val="false"/>
+          <w:iCs w:val="false"/>
+          <w:u w:val="none"/>
+        </w:rPr>
+        <w:t>Esto no se puede dar en caso de que el motivo de la desconexión del nodo sea que este esté apagado. En este caso no estará corriendo en él RabbitMQ y por lo tanto no pueden llegarle los mensajes a la cola. Estos mensajes se perderían. Es por eso que se utiliza un mecanismo de “heartbeat” propio de RabbitMQ para detectar si un nodo está operativo o no.</w:t>
+      </w:r>
+    </w:p>
+    <w:p>
+      <w:pPr>
+        <w:pStyle w:val="Normal"/>
+        <w:bidi w:val="0"/>
+        <w:jc w:val="both"/>
         <w:rPr>
           <w:rFonts w:ascii="P052" w:hAnsi="P052"/>
           <w:u w:val="single"/>
         </w:rPr>
+      </w:pPr>
+      <w:r>
+        <w:rPr/>
       </w:r>
     </w:p>
     <w:p>
@@ -513,141 +515,119 @@
           <w:iCs w:val="false"/>
           <w:u w:val="none"/>
         </w:rPr>
-        <w:t xml:space="preserve">Como se ha expresado antes, se utilizará RabbitMQ para almacenar mensajes en cola, garantizando que en caso de que falle un nodo, los mensajes pendientes se entreguen una vez el nodo se recupere, y así se asegure la </w:t>
-      </w:r>
-      <w:r>
-        <w:rPr>
-          <w:rFonts w:ascii="P052" w:hAnsi="P052"/>
-          <w:b/>
-          <w:bCs/>
-          <w:i w:val="false"/>
-          <w:iCs w:val="false"/>
-          <w:u w:val="none"/>
-        </w:rPr>
-        <w:t>persistencia de datos.</w:t>
-      </w:r>
-      <w:r>
-        <w:rPr>
-          <w:rFonts w:ascii="P052" w:hAnsi="P052"/>
-          <w:b w:val="false"/>
-          <w:bCs w:val="false"/>
-          <w:i w:val="false"/>
-          <w:iCs w:val="false"/>
-          <w:u w:val="none"/>
-        </w:rPr>
-        <w:t xml:space="preserve"> Cada nodo implementa una base de datos local (Redis, PostgreSQL) que almacena el estado actual de su inventario, los movimientos históricos (compras, ventas, transferencias entre almacenes), lo que asegura la consistencia y disponibilidad de datos para consultas internas o de otros nodos.</w:t>
-      </w:r>
-    </w:p>
-    <w:p>
-      <w:pPr>
-        <w:pStyle w:val="Normal"/>
-        <w:bidi w:val="0"/>
-        <w:jc w:val="both"/>
-        <w:rPr>
-          <w:b w:val="false"/>
-          <w:bCs w:val="false"/>
-          <w:i w:val="false"/>
-          <w:i w:val="false"/>
-          <w:iCs w:val="false"/>
-          <w:u w:val="none"/>
-        </w:rPr>
-      </w:pPr>
-      <w:r>
+        <w:t xml:space="preserve">Cada nodo implementa una base de datos local (PostgreSQL) que almacena el estado actual de su inventario, los movimientos históricos (compras, ventas, transferencias entre almacenes), </w:t>
+      </w:r>
+      <w:r>
+        <w:rPr>
+          <w:rFonts w:ascii="P052" w:hAnsi="P052"/>
+          <w:b w:val="false"/>
+          <w:bCs w:val="false"/>
+          <w:i w:val="false"/>
+          <w:iCs w:val="false"/>
+          <w:u w:val="none"/>
+        </w:rPr>
+        <w:t>las solicitudes recibidas y enviadas y los productos que maneja, lo que</w:t>
+      </w:r>
+      <w:r>
+        <w:rPr>
+          <w:rFonts w:ascii="P052" w:hAnsi="P052"/>
+          <w:b w:val="false"/>
+          <w:bCs w:val="false"/>
+          <w:i w:val="false"/>
+          <w:iCs w:val="false"/>
+          <w:u w:val="none"/>
+        </w:rPr>
+        <w:t xml:space="preserve"> asegura la consistencia y disponibilidad de datos para consultas internas o de otros nodos.</w:t>
+      </w:r>
+    </w:p>
+    <w:p>
+      <w:pPr>
+        <w:pStyle w:val="Normal"/>
+        <w:bidi w:val="0"/>
+        <w:jc w:val="both"/>
+        <w:rPr>
+          <w:b w:val="false"/>
+          <w:bCs w:val="false"/>
+          <w:i w:val="false"/>
+          <w:i w:val="false"/>
+          <w:iCs w:val="false"/>
+          <w:u w:val="none"/>
+        </w:rPr>
+      </w:pPr>
+      <w:r>
+        <w:rPr>
+          <w:b w:val="false"/>
+          <w:bCs w:val="false"/>
+          <w:i w:val="false"/>
+          <w:iCs w:val="false"/>
+          <w:u w:val="none"/>
+        </w:rPr>
+      </w:r>
+    </w:p>
+    <w:p>
+      <w:pPr>
+        <w:pStyle w:val="Normal"/>
+        <w:bidi w:val="0"/>
+        <w:jc w:val="both"/>
         <w:rPr>
           <w:rFonts w:ascii="P052" w:hAnsi="P052"/>
           <w:u w:val="single"/>
         </w:rPr>
-      </w:r>
-    </w:p>
-    <w:p>
-      <w:pPr>
-        <w:pStyle w:val="Normal"/>
-        <w:bidi w:val="0"/>
-        <w:jc w:val="both"/>
-        <w:rPr>
-          <w:rFonts w:ascii="P052" w:hAnsi="P052"/>
+      </w:pPr>
+      <w:r>
+        <w:rPr>
+          <w:rFonts w:ascii="P052" w:hAnsi="P052"/>
+          <w:b w:val="false"/>
+          <w:bCs w:val="false"/>
+          <w:i w:val="false"/>
+          <w:iCs w:val="false"/>
+          <w:u w:val="none"/>
+        </w:rPr>
+        <w:t>Esta arquitectura peer-to-peer dstribuida permite que se escale fácilmente el sistema, facilitando agregar nuevos nodos a la red de almacenes sin cambiar la infraestructura central. Cada nodo puede operar de forma independiente, facilitando la expansión del sistema y evitando introducir cuellos de botella en la mensajería.</w:t>
+      </w:r>
+      <w:r>
+        <w:rPr>
+          <w:rFonts w:ascii="P052" w:hAnsi="P052"/>
+          <w:b w:val="false"/>
+          <w:bCs w:val="false"/>
+          <w:i w:val="false"/>
+          <w:iCs w:val="false"/>
           <w:u w:val="single"/>
         </w:rPr>
-      </w:pPr>
-      <w:r>
-        <w:rPr>
-          <w:rFonts w:ascii="P052" w:hAnsi="P052"/>
-          <w:b w:val="false"/>
-          <w:bCs w:val="false"/>
-          <w:i w:val="false"/>
-          <w:iCs w:val="false"/>
-          <w:u w:val="none"/>
-        </w:rPr>
-        <w:t>Esta arquitectura peer-to-peer dstribuida permite que se escale fácilmente el sistema, facilitando agregar nuevos nodos a la red de almacenes sin cambiar la infraestructura central. Cada nodo puede operar de forma independiente, facilitando la expansión del sistema y evitando introducir cuellos de botella en la mensajería.</w:t>
-      </w:r>
-    </w:p>
-    <w:p>
-      <w:pPr>
-        <w:pStyle w:val="Normal"/>
-        <w:bidi w:val="0"/>
-        <w:jc w:val="both"/>
-        <w:rPr>
-          <w:b w:val="false"/>
-          <w:bCs w:val="false"/>
-          <w:i w:val="false"/>
-          <w:i w:val="false"/>
-          <w:iCs w:val="false"/>
-          <w:u w:val="none"/>
-        </w:rPr>
-      </w:pPr>
-      <w:r>
-        <w:rPr>
-          <w:rFonts w:ascii="P052" w:hAnsi="P052"/>
-          <w:u w:val="single"/>
-        </w:rPr>
-      </w:r>
-    </w:p>
-    <w:p>
-      <w:pPr>
-        <w:pStyle w:val="Normal"/>
-        <w:bidi w:val="0"/>
-        <w:jc w:val="both"/>
-        <w:rPr>
-          <w:rFonts w:ascii="P052" w:hAnsi="P052"/>
-          <w:u w:val="single"/>
-        </w:rPr>
-      </w:pPr>
-      <w:r>
-        <w:rPr>
-          <w:rFonts w:ascii="P052" w:hAnsi="P052"/>
-          <w:b w:val="false"/>
-          <w:bCs w:val="false"/>
-          <w:i w:val="false"/>
-          <w:iCs w:val="false"/>
-          <w:u w:val="none"/>
-        </w:rPr>
-        <w:t>Dividir la mensajería en dos tecnologías como RabbitMQ y gRPC se ha barajado como la mejor opción para utilizar lo mejor de ambas y permitir proporcionar una flexibilidad considerable.</w:t>
-      </w:r>
-    </w:p>
-    <w:p>
-      <w:pPr>
-        <w:pStyle w:val="Normal"/>
-        <w:bidi w:val="0"/>
-        <w:jc w:val="both"/>
-        <w:rPr>
-          <w:b w:val="false"/>
-          <w:bCs w:val="false"/>
-          <w:i w:val="false"/>
-          <w:i w:val="false"/>
-          <w:iCs w:val="false"/>
-          <w:u w:val="none"/>
-        </w:rPr>
-      </w:pPr>
-      <w:r>
-        <w:rPr>
-          <w:rFonts w:ascii="P052" w:hAnsi="P052"/>
-          <w:u w:val="single"/>
+        <w:t xml:space="preserve"> </w:t>
+      </w:r>
+    </w:p>
+    <w:p>
+      <w:pPr>
+        <w:pStyle w:val="Normal"/>
+        <w:bidi w:val="0"/>
+        <w:jc w:val="both"/>
+        <w:rPr>
+          <w:b w:val="false"/>
+          <w:bCs w:val="false"/>
+          <w:i w:val="false"/>
+          <w:i w:val="false"/>
+          <w:iCs w:val="false"/>
+          <w:u w:val="none"/>
+        </w:rPr>
+      </w:pPr>
+      <w:r>
+        <w:rPr>
+          <w:b w:val="false"/>
+          <w:bCs w:val="false"/>
+          <w:i w:val="false"/>
+          <w:iCs w:val="false"/>
+          <w:u w:val="none"/>
         </w:rPr>
       </w:r>
     </w:p>
     <w:p>
       <w:pPr>
         <w:pStyle w:val="Heading1"/>
+        <w:numPr>
+          <w:ilvl w:val="0"/>
+          <w:numId w:val="1"/>
+        </w:numPr>
         <w:bidi w:val="0"/>
         <w:ind w:hanging="0" w:start="0"/>
         <w:jc w:val="start"/>
@@ -678,6 +658,7 @@
       <w:pgNumType w:fmt="decimal"/>
       <w:formProt w:val="false"/>
       <w:textDirection w:val="lrTb"/>
+      <w:docGrid w:type="default" w:linePitch="100" w:charSpace="0"/>
     </w:sectPr>
   </w:body>
 </w:document>
@@ -688,17 +669,17 @@
   <w:abstractNum w:abstractNumId="1">
     <w:lvl w:ilvl="0">
       <w:start w:val="1"/>
-      <w:pStyle w:val="Heading1"/>
-      <w:numFmt w:val="none"/>
-      <w:suff w:val="nothing"/>
-      <w:lvlText w:val=""/>
-      <w:lvlJc w:val="start"/>
-      <w:pPr>
-        <w:tabs>
-          <w:tab w:val="num" w:pos="0"/>
-        </w:tabs>
-        <w:ind w:start="0" w:hanging="0"/>
-      </w:pPr>
+      <w:numFmt w:val="none"/>
+      <w:suff w:val="nothing"/>
+      <w:lvlText w:val=""/>
+      <w:lvlJc w:val="start"/>
+      <w:pPr>
+        <w:tabs>
+          <w:tab w:val="num" w:pos="0"/>
+        </w:tabs>
+        <w:ind w:start="0" w:hanging="0"/>
+      </w:pPr>
+      <w:rPr/>
     </w:lvl>
     <w:lvl w:ilvl="1">
       <w:start w:val="1"/>
@@ -712,6 +693,7 @@
         </w:tabs>
         <w:ind w:start="0" w:hanging="0"/>
       </w:pPr>
+      <w:rPr/>
     </w:lvl>
     <w:lvl w:ilvl="2">
       <w:start w:val="1"/>
@@ -725,6 +707,7 @@
         </w:tabs>
         <w:ind w:start="0" w:hanging="0"/>
       </w:pPr>
+      <w:rPr/>
     </w:lvl>
     <w:lvl w:ilvl="3">
       <w:start w:val="1"/>
@@ -738,6 +721,7 @@
         </w:tabs>
         <w:ind w:start="0" w:hanging="0"/>
       </w:pPr>
+      <w:rPr/>
     </w:lvl>
     <w:lvl w:ilvl="4">
       <w:start w:val="1"/>
@@ -751,6 +735,7 @@
         </w:tabs>
         <w:ind w:start="0" w:hanging="0"/>
       </w:pPr>
+      <w:rPr/>
     </w:lvl>
     <w:lvl w:ilvl="5">
       <w:start w:val="1"/>
@@ -764,6 +749,7 @@
         </w:tabs>
         <w:ind w:start="0" w:hanging="0"/>
       </w:pPr>
+      <w:rPr/>
     </w:lvl>
     <w:lvl w:ilvl="6">
       <w:start w:val="1"/>
@@ -777,6 +763,7 @@
         </w:tabs>
         <w:ind w:start="0" w:hanging="0"/>
       </w:pPr>
+      <w:rPr/>
     </w:lvl>
     <w:lvl w:ilvl="7">
       <w:start w:val="1"/>
@@ -790,6 +777,7 @@
         </w:tabs>
         <w:ind w:start="0" w:hanging="0"/>
       </w:pPr>
+      <w:rPr/>
     </w:lvl>
     <w:lvl w:ilvl="8">
       <w:start w:val="1"/>
@@ -803,6 +791,7 @@
         </w:tabs>
         <w:ind w:start="0" w:hanging="0"/>
       </w:pPr>
+      <w:rPr/>
     </w:lvl>
   </w:abstractNum>
   <w:abstractNum w:abstractNumId="2">
@@ -940,6 +929,125 @@
       <w:rPr>
         <w:rFonts w:ascii="OpenSymbol" w:hAnsi="OpenSymbol" w:cs="OpenSymbol" w:hint="default"/>
       </w:rPr>
+    </w:lvl>
+  </w:abstractNum>
+  <w:abstractNum w:abstractNumId="3">
+    <w:lvl w:ilvl="0">
+      <w:start w:val="1"/>
+      <w:numFmt w:val="none"/>
+      <w:suff w:val="nothing"/>
+      <w:lvlText w:val=""/>
+      <w:lvlJc w:val="start"/>
+      <w:pPr>
+        <w:tabs>
+          <w:tab w:val="num" w:pos="0"/>
+        </w:tabs>
+        <w:ind w:start="0" w:hanging="0"/>
+      </w:pPr>
+    </w:lvl>
+    <w:lvl w:ilvl="1">
+      <w:start w:val="1"/>
+      <w:numFmt w:val="none"/>
+      <w:suff w:val="nothing"/>
+      <w:lvlText w:val=""/>
+      <w:lvlJc w:val="start"/>
+      <w:pPr>
+        <w:tabs>
+          <w:tab w:val="num" w:pos="0"/>
+        </w:tabs>
+        <w:ind w:start="0" w:hanging="0"/>
+      </w:pPr>
+    </w:lvl>
+    <w:lvl w:ilvl="2">
+      <w:start w:val="1"/>
+      <w:numFmt w:val="none"/>
+      <w:suff w:val="nothing"/>
+      <w:lvlText w:val=""/>
+      <w:lvlJc w:val="start"/>
+      <w:pPr>
+        <w:tabs>
+          <w:tab w:val="num" w:pos="0"/>
+        </w:tabs>
+        <w:ind w:start="0" w:hanging="0"/>
+      </w:pPr>
+    </w:lvl>
+    <w:lvl w:ilvl="3">
+      <w:start w:val="1"/>
+      <w:numFmt w:val="none"/>
+      <w:suff w:val="nothing"/>
+      <w:lvlText w:val=""/>
+      <w:lvlJc w:val="start"/>
+      <w:pPr>
+        <w:tabs>
+          <w:tab w:val="num" w:pos="0"/>
+        </w:tabs>
+        <w:ind w:start="0" w:hanging="0"/>
+      </w:pPr>
+    </w:lvl>
+    <w:lvl w:ilvl="4">
+      <w:start w:val="1"/>
+      <w:numFmt w:val="none"/>
+      <w:suff w:val="nothing"/>
+      <w:lvlText w:val=""/>
+      <w:lvlJc w:val="start"/>
+      <w:pPr>
+        <w:tabs>
+          <w:tab w:val="num" w:pos="0"/>
+        </w:tabs>
+        <w:ind w:start="0" w:hanging="0"/>
+      </w:pPr>
+    </w:lvl>
+    <w:lvl w:ilvl="5">
+      <w:start w:val="1"/>
+      <w:numFmt w:val="none"/>
+      <w:suff w:val="nothing"/>
+      <w:lvlText w:val=""/>
+      <w:lvlJc w:val="start"/>
+      <w:pPr>
+        <w:tabs>
+          <w:tab w:val="num" w:pos="0"/>
+        </w:tabs>
+        <w:ind w:start="0" w:hanging="0"/>
+      </w:pPr>
+    </w:lvl>
+    <w:lvl w:ilvl="6">
+      <w:start w:val="1"/>
+      <w:numFmt w:val="none"/>
+      <w:suff w:val="nothing"/>
+      <w:lvlText w:val=""/>
+      <w:lvlJc w:val="start"/>
+      <w:pPr>
+        <w:tabs>
+          <w:tab w:val="num" w:pos="0"/>
+        </w:tabs>
+        <w:ind w:start="0" w:hanging="0"/>
+      </w:pPr>
+    </w:lvl>
+    <w:lvl w:ilvl="7">
+      <w:start w:val="1"/>
+      <w:numFmt w:val="none"/>
+      <w:suff w:val="nothing"/>
+      <w:lvlText w:val=""/>
+      <w:lvlJc w:val="start"/>
+      <w:pPr>
+        <w:tabs>
+          <w:tab w:val="num" w:pos="0"/>
+        </w:tabs>
+        <w:ind w:start="0" w:hanging="0"/>
+      </w:pPr>
+    </w:lvl>
+    <w:lvl w:ilvl="8">
+      <w:start w:val="1"/>
+      <w:numFmt w:val="none"/>
+      <w:suff w:val="nothing"/>
+      <w:lvlText w:val=""/>
+      <w:lvlJc w:val="start"/>
+      <w:pPr>
+        <w:tabs>
+          <w:tab w:val="num" w:pos="0"/>
+        </w:tabs>
+        <w:ind w:start="0" w:hanging="0"/>
+      </w:pPr>
     </w:lvl>
   </w:abstractNum>
   <w:num w:numId="1">
@@ -947,6 +1055,9 @@
   </w:num>
   <w:num w:numId="2">
     <w:abstractNumId w:val="2"/>
+  </w:num>
+  <w:num w:numId="3">
+    <w:abstractNumId w:val="3"/>
   </w:num>
 </w:numbering>
 </file>
@@ -965,7 +1076,6 @@
     </w:rPrDefault>
     <w:pPrDefault>
       <w:pPr>
-        <w:widowControl/>
         <w:suppressAutoHyphens w:val="true"/>
       </w:pPr>
     </w:pPrDefault>
@@ -975,7 +1085,10 @@
     <w:qFormat/>
     <w:pPr>
       <w:widowControl/>
+      <w:suppressAutoHyphens w:val="true"/>
       <w:bidi w:val="0"/>
+      <w:spacing w:before="0" w:after="0"/>
+      <w:jc w:val="start"/>
     </w:pPr>
     <w:rPr>
       <w:rFonts w:ascii="Liberation Serif" w:hAnsi="Liberation Serif" w:eastAsia="DejaVu Sans" w:cs="FreeSans"/>
@@ -987,7 +1100,7 @@
     </w:rPr>
   </w:style>
   <w:style w:type="paragraph" w:styleId="Heading1">
-    <w:name w:val="heading 1"/>
+    <w:name w:val="Heading 1"/>
     <w:basedOn w:val="Heading"/>
     <w:next w:val="BodyText"/>
     <w:qFormat/>
@@ -1052,7 +1165,7 @@
     </w:rPr>
   </w:style>
   <w:style w:type="paragraph" w:styleId="Caption">
-    <w:name w:val="caption"/>
+    <w:name w:val="Caption"/>
     <w:basedOn w:val="Normal"/>
     <w:qFormat/>
     <w:pPr>

</xml_diff>